<commit_message>
Added cover page, citation, and github to report
</commit_message>
<xml_diff>
--- a/Prediction of Employee Retention and Promotion Likelihood Using Machine Learning.docx
+++ b/Prediction of Employee Retention and Promotion Likelihood Using Machine Learning.docx
@@ -1,6 +1,6 @@
 
 <file path=word/document.xml><?xml version="1.0" encoding="utf-8"?>
-<w:document xmlns:wpc="http://schemas.microsoft.com/office/word/2010/wordprocessingCanvas" xmlns:cx="http://schemas.microsoft.com/office/drawing/2014/chartex" xmlns:cx1="http://schemas.microsoft.com/office/drawing/2015/9/8/chartex" xmlns:cx2="http://schemas.microsoft.com/office/drawing/2015/10/21/chartex" xmlns:cx3="http://schemas.microsoft.com/office/drawing/2016/5/9/chartex" xmlns:cx4="http://schemas.microsoft.com/office/drawing/2016/5/10/chartex" xmlns:cx5="http://schemas.microsoft.com/office/drawing/2016/5/11/chartex" xmlns:cx6="http://schemas.microsoft.com/office/drawing/2016/5/12/chartex" xmlns:cx7="http://schemas.microsoft.com/office/drawing/2016/5/13/chartex" xmlns:cx8="http://schemas.microsoft.com/office/drawing/2016/5/14/chartex" xmlns:mc="http://schemas.openxmlformats.org/markup-compatibility/2006" xmlns:aink="http://schemas.microsoft.com/office/drawing/2016/ink" xmlns:am3d="http://schemas.microsoft.com/office/drawing/2017/model3d" xmlns:o="urn:schemas-microsoft-com:office:office" xmlns:oel="http://schemas.microsoft.com/office/2019/extlst" xmlns:r="http://schemas.openxmlformats.org/officeDocument/2006/relationships" xmlns:m="http://schemas.openxmlformats.org/officeDocument/2006/math" xmlns:v="urn:schemas-microsoft-com:vml" xmlns:wp14="http://schemas.microsoft.com/office/word/2010/wordprocessingDrawing" xmlns:wp="http://schemas.openxmlformats.org/drawingml/2006/wordprocessingDrawing" xmlns:w10="urn:schemas-microsoft-com:office:word" xmlns:w="http://schemas.openxmlformats.org/wordprocessingml/2006/main" xmlns:w14="http://schemas.microsoft.com/office/word/2010/wordml" xmlns:w15="http://schemas.microsoft.com/office/word/2012/wordml" xmlns:w16cex="http://schemas.microsoft.com/office/word/2018/wordml/cex" xmlns:w16cid="http://schemas.microsoft.com/office/word/2016/wordml/cid" xmlns:w16="http://schemas.microsoft.com/office/word/2018/wordml" xmlns:w16sdtdh="http://schemas.microsoft.com/office/word/2020/wordml/sdtdatahash" xmlns:w16se="http://schemas.microsoft.com/office/word/2015/wordml/symex" xmlns:wpg="http://schemas.microsoft.com/office/word/2010/wordprocessingGroup" xmlns:wpi="http://schemas.microsoft.com/office/word/2010/wordprocessingInk" xmlns:wne="http://schemas.microsoft.com/office/word/2006/wordml" xmlns:wps="http://schemas.microsoft.com/office/word/2010/wordprocessingShape" mc:Ignorable="w14 w15 w16se w16cid w16 w16cex w16sdtdh wp14">
+<w:document xmlns:wpc="http://schemas.microsoft.com/office/word/2010/wordprocessingCanvas" xmlns:cx="http://schemas.microsoft.com/office/drawing/2014/chartex" xmlns:cx1="http://schemas.microsoft.com/office/drawing/2015/9/8/chartex" xmlns:cx2="http://schemas.microsoft.com/office/drawing/2015/10/21/chartex" xmlns:cx3="http://schemas.microsoft.com/office/drawing/2016/5/9/chartex" xmlns:cx4="http://schemas.microsoft.com/office/drawing/2016/5/10/chartex" xmlns:cx5="http://schemas.microsoft.com/office/drawing/2016/5/11/chartex" xmlns:cx6="http://schemas.microsoft.com/office/drawing/2016/5/12/chartex" xmlns:cx7="http://schemas.microsoft.com/office/drawing/2016/5/13/chartex" xmlns:cx8="http://schemas.microsoft.com/office/drawing/2016/5/14/chartex" xmlns:mc="http://schemas.openxmlformats.org/markup-compatibility/2006" xmlns:aink="http://schemas.microsoft.com/office/drawing/2016/ink" xmlns:am3d="http://schemas.microsoft.com/office/drawing/2017/model3d" xmlns:o="urn:schemas-microsoft-com:office:office" xmlns:oel="http://schemas.microsoft.com/office/2019/extlst" xmlns:r="http://schemas.openxmlformats.org/officeDocument/2006/relationships" xmlns:m="http://schemas.openxmlformats.org/officeDocument/2006/math" xmlns:v="urn:schemas-microsoft-com:vml" xmlns:wp14="http://schemas.microsoft.com/office/word/2010/wordprocessingDrawing" xmlns:wp="http://schemas.openxmlformats.org/drawingml/2006/wordprocessingDrawing" xmlns:w10="urn:schemas-microsoft-com:office:word" xmlns:w="http://schemas.openxmlformats.org/wordprocessingml/2006/main" xmlns:w14="http://schemas.microsoft.com/office/word/2010/wordml" xmlns:w15="http://schemas.microsoft.com/office/word/2012/wordml" xmlns:w16cex="http://schemas.microsoft.com/office/word/2018/wordml/cex" xmlns:w16cid="http://schemas.microsoft.com/office/word/2016/wordml/cid" xmlns:w16="http://schemas.microsoft.com/office/word/2018/wordml" xmlns:w16du="http://schemas.microsoft.com/office/word/2023/wordml/word16du" xmlns:w16sdtdh="http://schemas.microsoft.com/office/word/2020/wordml/sdtdatahash" xmlns:w16se="http://schemas.microsoft.com/office/word/2015/wordml/symex" xmlns:wpg="http://schemas.microsoft.com/office/word/2010/wordprocessingGroup" xmlns:wpi="http://schemas.microsoft.com/office/word/2010/wordprocessingInk" xmlns:wne="http://schemas.microsoft.com/office/word/2006/wordml" xmlns:wps="http://schemas.microsoft.com/office/word/2010/wordprocessingShape" mc:Ignorable="w14 w15 w16se w16cid w16 w16cex w16sdtdh w16du wp14">
   <w:body>
     <w:p>
       <w:pPr>
@@ -99,7 +99,19 @@
         <w:rPr>
           <w:rFonts w:ascii="Times New Roman" w:hAnsi="Times New Roman" w:cs="Times New Roman"/>
         </w:rPr>
-        <w:t xml:space="preserve">Z. </w:t>
+        <w:t>Z</w:t>
+      </w:r>
+      <w:r>
+        <w:rPr>
+          <w:rFonts w:ascii="Times New Roman" w:hAnsi="Times New Roman" w:cs="Times New Roman"/>
+        </w:rPr>
+        <w:t>achary</w:t>
+      </w:r>
+      <w:r>
+        <w:rPr>
+          <w:rFonts w:ascii="Times New Roman" w:hAnsi="Times New Roman" w:cs="Times New Roman"/>
+        </w:rPr>
+        <w:t xml:space="preserve"> </w:t>
       </w:r>
       <w:proofErr w:type="spellStart"/>
       <w:r>
@@ -113,7 +125,31 @@
         <w:rPr>
           <w:rFonts w:ascii="Times New Roman" w:hAnsi="Times New Roman" w:cs="Times New Roman"/>
         </w:rPr>
-        <w:t>, A. Fernandes, J. McCarthy</w:t>
+        <w:t>, A</w:t>
+      </w:r>
+      <w:r>
+        <w:rPr>
+          <w:rFonts w:ascii="Times New Roman" w:hAnsi="Times New Roman" w:cs="Times New Roman"/>
+        </w:rPr>
+        <w:t>nand</w:t>
+      </w:r>
+      <w:r>
+        <w:rPr>
+          <w:rFonts w:ascii="Times New Roman" w:hAnsi="Times New Roman" w:cs="Times New Roman"/>
+        </w:rPr>
+        <w:t xml:space="preserve"> Fernandes, J</w:t>
+      </w:r>
+      <w:r>
+        <w:rPr>
+          <w:rFonts w:ascii="Times New Roman" w:hAnsi="Times New Roman" w:cs="Times New Roman"/>
+        </w:rPr>
+        <w:t>im</w:t>
+      </w:r>
+      <w:r>
+        <w:rPr>
+          <w:rFonts w:ascii="Times New Roman" w:hAnsi="Times New Roman" w:cs="Times New Roman"/>
+        </w:rPr>
+        <w:t xml:space="preserve"> McCarthy</w:t>
       </w:r>
     </w:p>
     <w:p>
@@ -1167,7 +1203,7 @@
             <v:path o:extrusionok="f" gradientshapeok="t" o:connecttype="rect"/>
             <o:lock v:ext="edit" aspectratio="t"/>
           </v:shapetype>
-          <v:shape id="_x0000_i1028" type="#_x0000_t75" alt="" style="width:256.4pt;height:161.55pt;mso-width-percent:0;mso-height-percent:0;mso-width-percent:0;mso-height-percent:0">
+          <v:shape id="_x0000_i1028" type="#_x0000_t75" alt="" style="width:256.7pt;height:161.75pt;mso-width-percent:0;mso-height-percent:0;mso-width-percent:0;mso-height-percent:0">
             <v:imagedata r:id="rId8" o:title="Turnover versus Satisfaction"/>
           </v:shape>
         </w:pict>
@@ -1198,7 +1234,7 @@
           <w:noProof/>
         </w:rPr>
         <w:pict w14:anchorId="7CEE4166">
-          <v:shape id="_x0000_i1027" type="#_x0000_t75" alt="" style="width:253.75pt;height:160.7pt;mso-width-percent:0;mso-height-percent:0;mso-width-percent:0;mso-height-percent:0">
+          <v:shape id="_x0000_i1027" type="#_x0000_t75" alt="" style="width:253.55pt;height:160.7pt;mso-width-percent:0;mso-height-percent:0;mso-width-percent:0;mso-height-percent:0">
             <v:imagedata r:id="rId9" o:title="Satisfaction"/>
           </v:shape>
         </w:pict>
@@ -1389,22 +1425,10 @@
         <w:t>people were promoted in the last 5 years</w:t>
       </w:r>
       <w:r>
-        <w:t>. Review of other data outside this sample indicates that this value is rather low, with common promotion rates more likely around 6% (</w:t>
-      </w:r>
-      <w:r>
-        <w:t>Customized Human Capital Benchmarking Report</w:t>
-      </w:r>
-      <w:r>
-        <w:t xml:space="preserve">. (2016). </w:t>
-      </w:r>
-      <w:r>
-        <w:t>The Society for Human Resource Management</w:t>
-      </w:r>
-      <w:r>
-        <w:t>. https://shrm.org/benchmarks</w:t>
-      </w:r>
-      <w:r>
-        <w:t>).</w:t>
+        <w:t xml:space="preserve">. Review of other data outside this sample indicates that this value is rather low, with common promotion rates more likely around 6% </w:t>
+      </w:r>
+      <w:r>
+        <w:t>(Society for Human Resource Management, 2016).</w:t>
       </w:r>
     </w:p>
     <w:p>
@@ -1727,7 +1751,7 @@
         </w:rPr>
         <w:lastRenderedPageBreak/>
         <w:pict w14:anchorId="48503840">
-          <v:shape id="_x0000_i1026" type="#_x0000_t75" alt="" style="width:317.85pt;height:202.85pt;mso-width-percent:0;mso-height-percent:0;mso-width-percent:0;mso-height-percent:0">
+          <v:shape id="_x0000_i1026" type="#_x0000_t75" alt="" style="width:317.2pt;height:202.45pt;mso-width-percent:0;mso-height-percent:0;mso-width-percent:0;mso-height-percent:0">
             <v:imagedata r:id="rId12" o:title="Predicting Turnover"/>
           </v:shape>
         </w:pict>
@@ -1800,7 +1824,7 @@
           <w:noProof/>
         </w:rPr>
         <w:pict w14:anchorId="123127EC">
-          <v:shape id="_x0000_i1025" type="#_x0000_t75" alt="" style="width:265.15pt;height:167.7pt;mso-width-percent:0;mso-height-percent:0;mso-width-percent:0;mso-height-percent:0">
+          <v:shape id="_x0000_i1025" type="#_x0000_t75" alt="" style="width:266.1pt;height:168pt;mso-width-percent:0;mso-height-percent:0;mso-width-percent:0;mso-height-percent:0">
             <v:imagedata r:id="rId13" o:title="Predicting Salary"/>
           </v:shape>
         </w:pict>
@@ -1980,9 +2004,191 @@
         <w:t>.</w:t>
       </w:r>
     </w:p>
+    <w:p>
+      <w:pPr>
+        <w:jc w:val="center"/>
+      </w:pPr>
+      <w:r>
+        <w:br w:type="page"/>
+      </w:r>
+    </w:p>
+    <w:p>
+      <w:pPr>
+        <w:jc w:val="center"/>
+        <w:rPr>
+          <w:rFonts w:ascii="Times New Roman" w:hAnsi="Times New Roman" w:cs="Times New Roman"/>
+          <w:b/>
+          <w:bCs/>
+          <w:color w:val="000000" w:themeColor="text1"/>
+          <w:sz w:val="24"/>
+        </w:rPr>
+      </w:pPr>
+      <w:r>
+        <w:rPr>
+          <w:rFonts w:ascii="Times New Roman" w:hAnsi="Times New Roman" w:cs="Times New Roman"/>
+          <w:b/>
+          <w:bCs/>
+          <w:color w:val="000000" w:themeColor="text1"/>
+          <w:sz w:val="24"/>
+        </w:rPr>
+        <w:lastRenderedPageBreak/>
+        <w:t>References</w:t>
+      </w:r>
+    </w:p>
+    <w:p>
+      <w:pPr>
+        <w:pStyle w:val="NormalWeb"/>
+        <w:rPr>
+          <w:rStyle w:val="Emphasis"/>
+        </w:rPr>
+      </w:pPr>
+      <w:r>
+        <w:t xml:space="preserve">Society for Human Resource Management. (2016). </w:t>
+      </w:r>
+      <w:r>
+        <w:rPr>
+          <w:rStyle w:val="Emphasis"/>
+        </w:rPr>
+        <w:t>Customized human capital benchmarking</w:t>
+      </w:r>
+    </w:p>
+    <w:p>
+      <w:pPr>
+        <w:pStyle w:val="NormalWeb"/>
+        <w:ind w:firstLine="720"/>
+      </w:pPr>
+      <w:r>
+        <w:rPr>
+          <w:rStyle w:val="Emphasis"/>
+        </w:rPr>
+        <w:t>report.</w:t>
+      </w:r>
+      <w:r>
+        <w:t xml:space="preserve"> </w:t>
+      </w:r>
+      <w:hyperlink r:id="rId14" w:tgtFrame="_new" w:history="1">
+        <w:r>
+          <w:rPr>
+            <w:rStyle w:val="Hyperlink"/>
+          </w:rPr>
+          <w:t>https://shrm.org/benchmarks</w:t>
+        </w:r>
+      </w:hyperlink>
+    </w:p>
+    <w:p>
+      <w:pPr>
+        <w:rPr>
+          <w:rFonts w:ascii="Times New Roman" w:hAnsi="Times New Roman" w:cs="Times New Roman"/>
+          <w:b/>
+          <w:bCs/>
+          <w:color w:val="000000" w:themeColor="text1"/>
+          <w:sz w:val="24"/>
+        </w:rPr>
+      </w:pPr>
+      <w:r>
+        <w:rPr>
+          <w:rFonts w:ascii="Times New Roman" w:hAnsi="Times New Roman" w:cs="Times New Roman"/>
+          <w:b/>
+          <w:bCs/>
+          <w:color w:val="000000" w:themeColor="text1"/>
+          <w:sz w:val="24"/>
+        </w:rPr>
+        <w:br w:type="page"/>
+      </w:r>
+    </w:p>
+    <w:p>
+      <w:pPr>
+        <w:jc w:val="center"/>
+        <w:rPr>
+          <w:rFonts w:ascii="Times New Roman" w:hAnsi="Times New Roman" w:cs="Times New Roman"/>
+          <w:b/>
+          <w:bCs/>
+          <w:color w:val="000000" w:themeColor="text1"/>
+          <w:sz w:val="24"/>
+        </w:rPr>
+      </w:pPr>
+    </w:p>
+    <w:p>
+      <w:pPr>
+        <w:jc w:val="center"/>
+        <w:rPr>
+          <w:rFonts w:ascii="Times New Roman" w:hAnsi="Times New Roman" w:cs="Times New Roman"/>
+          <w:b/>
+          <w:bCs/>
+          <w:color w:val="000000" w:themeColor="text1"/>
+          <w:sz w:val="24"/>
+        </w:rPr>
+      </w:pPr>
+      <w:r>
+        <w:rPr>
+          <w:rFonts w:ascii="Times New Roman" w:hAnsi="Times New Roman" w:cs="Times New Roman"/>
+          <w:b/>
+          <w:bCs/>
+          <w:color w:val="000000" w:themeColor="text1"/>
+          <w:sz w:val="24"/>
+        </w:rPr>
+        <w:t>Appendix A</w:t>
+      </w:r>
+    </w:p>
+    <w:p>
+      <w:pPr>
+        <w:spacing w:before="100" w:beforeAutospacing="1" w:after="100" w:afterAutospacing="1" w:line="240" w:lineRule="auto"/>
+        <w:rPr>
+          <w:rFonts w:ascii="Times New Roman" w:eastAsia="Times New Roman" w:hAnsi="Times New Roman" w:cs="Times New Roman"/>
+          <w:sz w:val="24"/>
+          <w:szCs w:val="24"/>
+        </w:rPr>
+      </w:pPr>
+      <w:r>
+        <w:rPr>
+          <w:rFonts w:ascii="Times New Roman" w:eastAsia="Times New Roman" w:hAnsi="Times New Roman" w:cs="Times New Roman"/>
+          <w:sz w:val="24"/>
+          <w:szCs w:val="24"/>
+        </w:rPr>
+        <w:t xml:space="preserve">For access to the code and data used in this study, visit the following GitHub repository: </w:t>
+      </w:r>
+      <w:hyperlink r:id="rId15" w:history="1">
+        <w:r>
+          <w:rPr>
+            <w:rStyle w:val="Hyperlink"/>
+            <w:rFonts w:ascii="Times New Roman" w:eastAsia="Times New Roman" w:hAnsi="Times New Roman" w:cs="Times New Roman"/>
+            <w:sz w:val="24"/>
+            <w:szCs w:val="24"/>
+          </w:rPr>
+          <w:t>https://github.com/zacharyartman/aa</w:t>
+        </w:r>
+        <w:r>
+          <w:rPr>
+            <w:rStyle w:val="Hyperlink"/>
+            <w:rFonts w:ascii="Times New Roman" w:eastAsia="Times New Roman" w:hAnsi="Times New Roman" w:cs="Times New Roman"/>
+            <w:sz w:val="24"/>
+            <w:szCs w:val="24"/>
+          </w:rPr>
+          <w:t>i</w:t>
+        </w:r>
+        <w:r>
+          <w:rPr>
+            <w:rStyle w:val="Hyperlink"/>
+            <w:rFonts w:ascii="Times New Roman" w:eastAsia="Times New Roman" w:hAnsi="Times New Roman" w:cs="Times New Roman"/>
+            <w:sz w:val="24"/>
+            <w:szCs w:val="24"/>
+          </w:rPr>
+          <w:t>501-group2</w:t>
+        </w:r>
+      </w:hyperlink>
+      <w:r>
+        <w:rPr>
+          <w:rFonts w:ascii="Times New Roman" w:eastAsia="Times New Roman" w:hAnsi="Times New Roman" w:cs="Times New Roman"/>
+          <w:sz w:val="24"/>
+          <w:szCs w:val="24"/>
+        </w:rPr>
+        <w:t>.</w:t>
+      </w:r>
+    </w:p>
+    <w:p/>
     <w:sectPr>
-      <w:headerReference w:type="even" r:id="rId14"/>
-      <w:headerReference w:type="default" r:id="rId15"/>
+      <w:headerReference w:type="even" r:id="rId16"/>
+      <w:headerReference w:type="default" r:id="rId17"/>
       <w:pgSz w:w="12240" w:h="15840"/>
       <w:pgMar w:top="1440" w:right="1440" w:bottom="1440" w:left="1440" w:header="720" w:footer="720" w:gutter="0"/>
       <w:cols w:space="720"/>
@@ -1993,7 +2199,7 @@
 </file>
 
 <file path=word/endnotes.xml><?xml version="1.0" encoding="utf-8"?>
-<w:endnotes xmlns:wpc="http://schemas.microsoft.com/office/word/2010/wordprocessingCanvas" xmlns:cx="http://schemas.microsoft.com/office/drawing/2014/chartex" xmlns:cx1="http://schemas.microsoft.com/office/drawing/2015/9/8/chartex" xmlns:cx2="http://schemas.microsoft.com/office/drawing/2015/10/21/chartex" xmlns:cx3="http://schemas.microsoft.com/office/drawing/2016/5/9/chartex" xmlns:cx4="http://schemas.microsoft.com/office/drawing/2016/5/10/chartex" xmlns:cx5="http://schemas.microsoft.com/office/drawing/2016/5/11/chartex" xmlns:cx6="http://schemas.microsoft.com/office/drawing/2016/5/12/chartex" xmlns:cx7="http://schemas.microsoft.com/office/drawing/2016/5/13/chartex" xmlns:cx8="http://schemas.microsoft.com/office/drawing/2016/5/14/chartex" xmlns:mc="http://schemas.openxmlformats.org/markup-compatibility/2006" xmlns:aink="http://schemas.microsoft.com/office/drawing/2016/ink" xmlns:am3d="http://schemas.microsoft.com/office/drawing/2017/model3d" xmlns:o="urn:schemas-microsoft-com:office:office" xmlns:oel="http://schemas.microsoft.com/office/2019/extlst" xmlns:r="http://schemas.openxmlformats.org/officeDocument/2006/relationships" xmlns:m="http://schemas.openxmlformats.org/officeDocument/2006/math" xmlns:v="urn:schemas-microsoft-com:vml" xmlns:wp14="http://schemas.microsoft.com/office/word/2010/wordprocessingDrawing" xmlns:wp="http://schemas.openxmlformats.org/drawingml/2006/wordprocessingDrawing" xmlns:w10="urn:schemas-microsoft-com:office:word" xmlns:w="http://schemas.openxmlformats.org/wordprocessingml/2006/main" xmlns:w14="http://schemas.microsoft.com/office/word/2010/wordml" xmlns:w15="http://schemas.microsoft.com/office/word/2012/wordml" xmlns:w16cex="http://schemas.microsoft.com/office/word/2018/wordml/cex" xmlns:w16cid="http://schemas.microsoft.com/office/word/2016/wordml/cid" xmlns:w16="http://schemas.microsoft.com/office/word/2018/wordml" xmlns:w16sdtdh="http://schemas.microsoft.com/office/word/2020/wordml/sdtdatahash" xmlns:w16se="http://schemas.microsoft.com/office/word/2015/wordml/symex" xmlns:wpg="http://schemas.microsoft.com/office/word/2010/wordprocessingGroup" xmlns:wpi="http://schemas.microsoft.com/office/word/2010/wordprocessingInk" xmlns:wne="http://schemas.microsoft.com/office/word/2006/wordml" xmlns:wps="http://schemas.microsoft.com/office/word/2010/wordprocessingShape" mc:Ignorable="w14 w15 w16se w16cid w16 w16cex w16sdtdh wp14">
+<w:endnotes xmlns:wpc="http://schemas.microsoft.com/office/word/2010/wordprocessingCanvas" xmlns:cx="http://schemas.microsoft.com/office/drawing/2014/chartex" xmlns:cx1="http://schemas.microsoft.com/office/drawing/2015/9/8/chartex" xmlns:cx2="http://schemas.microsoft.com/office/drawing/2015/10/21/chartex" xmlns:cx3="http://schemas.microsoft.com/office/drawing/2016/5/9/chartex" xmlns:cx4="http://schemas.microsoft.com/office/drawing/2016/5/10/chartex" xmlns:cx5="http://schemas.microsoft.com/office/drawing/2016/5/11/chartex" xmlns:cx6="http://schemas.microsoft.com/office/drawing/2016/5/12/chartex" xmlns:cx7="http://schemas.microsoft.com/office/drawing/2016/5/13/chartex" xmlns:cx8="http://schemas.microsoft.com/office/drawing/2016/5/14/chartex" xmlns:mc="http://schemas.openxmlformats.org/markup-compatibility/2006" xmlns:aink="http://schemas.microsoft.com/office/drawing/2016/ink" xmlns:am3d="http://schemas.microsoft.com/office/drawing/2017/model3d" xmlns:o="urn:schemas-microsoft-com:office:office" xmlns:oel="http://schemas.microsoft.com/office/2019/extlst" xmlns:r="http://schemas.openxmlformats.org/officeDocument/2006/relationships" xmlns:m="http://schemas.openxmlformats.org/officeDocument/2006/math" xmlns:v="urn:schemas-microsoft-com:vml" xmlns:wp14="http://schemas.microsoft.com/office/word/2010/wordprocessingDrawing" xmlns:wp="http://schemas.openxmlformats.org/drawingml/2006/wordprocessingDrawing" xmlns:w10="urn:schemas-microsoft-com:office:word" xmlns:w="http://schemas.openxmlformats.org/wordprocessingml/2006/main" xmlns:w14="http://schemas.microsoft.com/office/word/2010/wordml" xmlns:w15="http://schemas.microsoft.com/office/word/2012/wordml" xmlns:w16cex="http://schemas.microsoft.com/office/word/2018/wordml/cex" xmlns:w16cid="http://schemas.microsoft.com/office/word/2016/wordml/cid" xmlns:w16="http://schemas.microsoft.com/office/word/2018/wordml" xmlns:w16du="http://schemas.microsoft.com/office/word/2023/wordml/word16du" xmlns:w16sdtdh="http://schemas.microsoft.com/office/word/2020/wordml/sdtdatahash" xmlns:w16se="http://schemas.microsoft.com/office/word/2015/wordml/symex" xmlns:wpg="http://schemas.microsoft.com/office/word/2010/wordprocessingGroup" xmlns:wpi="http://schemas.microsoft.com/office/word/2010/wordprocessingInk" xmlns:wne="http://schemas.microsoft.com/office/word/2006/wordml" xmlns:wps="http://schemas.microsoft.com/office/word/2010/wordprocessingShape" mc:Ignorable="w14 w15 w16se w16cid w16 w16cex w16sdtdh w16du wp14">
   <w:endnote w:type="separator" w:id="-1">
     <w:p>
       <w:pPr>
@@ -2018,7 +2224,7 @@
 </file>
 
 <file path=word/footnotes.xml><?xml version="1.0" encoding="utf-8"?>
-<w:footnotes xmlns:wpc="http://schemas.microsoft.com/office/word/2010/wordprocessingCanvas" xmlns:cx="http://schemas.microsoft.com/office/drawing/2014/chartex" xmlns:cx1="http://schemas.microsoft.com/office/drawing/2015/9/8/chartex" xmlns:cx2="http://schemas.microsoft.com/office/drawing/2015/10/21/chartex" xmlns:cx3="http://schemas.microsoft.com/office/drawing/2016/5/9/chartex" xmlns:cx4="http://schemas.microsoft.com/office/drawing/2016/5/10/chartex" xmlns:cx5="http://schemas.microsoft.com/office/drawing/2016/5/11/chartex" xmlns:cx6="http://schemas.microsoft.com/office/drawing/2016/5/12/chartex" xmlns:cx7="http://schemas.microsoft.com/office/drawing/2016/5/13/chartex" xmlns:cx8="http://schemas.microsoft.com/office/drawing/2016/5/14/chartex" xmlns:mc="http://schemas.openxmlformats.org/markup-compatibility/2006" xmlns:aink="http://schemas.microsoft.com/office/drawing/2016/ink" xmlns:am3d="http://schemas.microsoft.com/office/drawing/2017/model3d" xmlns:o="urn:schemas-microsoft-com:office:office" xmlns:oel="http://schemas.microsoft.com/office/2019/extlst" xmlns:r="http://schemas.openxmlformats.org/officeDocument/2006/relationships" xmlns:m="http://schemas.openxmlformats.org/officeDocument/2006/math" xmlns:v="urn:schemas-microsoft-com:vml" xmlns:wp14="http://schemas.microsoft.com/office/word/2010/wordprocessingDrawing" xmlns:wp="http://schemas.openxmlformats.org/drawingml/2006/wordprocessingDrawing" xmlns:w10="urn:schemas-microsoft-com:office:word" xmlns:w="http://schemas.openxmlformats.org/wordprocessingml/2006/main" xmlns:w14="http://schemas.microsoft.com/office/word/2010/wordml" xmlns:w15="http://schemas.microsoft.com/office/word/2012/wordml" xmlns:w16cex="http://schemas.microsoft.com/office/word/2018/wordml/cex" xmlns:w16cid="http://schemas.microsoft.com/office/word/2016/wordml/cid" xmlns:w16="http://schemas.microsoft.com/office/word/2018/wordml" xmlns:w16sdtdh="http://schemas.microsoft.com/office/word/2020/wordml/sdtdatahash" xmlns:w16se="http://schemas.microsoft.com/office/word/2015/wordml/symex" xmlns:wpg="http://schemas.microsoft.com/office/word/2010/wordprocessingGroup" xmlns:wpi="http://schemas.microsoft.com/office/word/2010/wordprocessingInk" xmlns:wne="http://schemas.microsoft.com/office/word/2006/wordml" xmlns:wps="http://schemas.microsoft.com/office/word/2010/wordprocessingShape" mc:Ignorable="w14 w15 w16se w16cid w16 w16cex w16sdtdh wp14">
+<w:footnotes xmlns:wpc="http://schemas.microsoft.com/office/word/2010/wordprocessingCanvas" xmlns:cx="http://schemas.microsoft.com/office/drawing/2014/chartex" xmlns:cx1="http://schemas.microsoft.com/office/drawing/2015/9/8/chartex" xmlns:cx2="http://schemas.microsoft.com/office/drawing/2015/10/21/chartex" xmlns:cx3="http://schemas.microsoft.com/office/drawing/2016/5/9/chartex" xmlns:cx4="http://schemas.microsoft.com/office/drawing/2016/5/10/chartex" xmlns:cx5="http://schemas.microsoft.com/office/drawing/2016/5/11/chartex" xmlns:cx6="http://schemas.microsoft.com/office/drawing/2016/5/12/chartex" xmlns:cx7="http://schemas.microsoft.com/office/drawing/2016/5/13/chartex" xmlns:cx8="http://schemas.microsoft.com/office/drawing/2016/5/14/chartex" xmlns:mc="http://schemas.openxmlformats.org/markup-compatibility/2006" xmlns:aink="http://schemas.microsoft.com/office/drawing/2016/ink" xmlns:am3d="http://schemas.microsoft.com/office/drawing/2017/model3d" xmlns:o="urn:schemas-microsoft-com:office:office" xmlns:oel="http://schemas.microsoft.com/office/2019/extlst" xmlns:r="http://schemas.openxmlformats.org/officeDocument/2006/relationships" xmlns:m="http://schemas.openxmlformats.org/officeDocument/2006/math" xmlns:v="urn:schemas-microsoft-com:vml" xmlns:wp14="http://schemas.microsoft.com/office/word/2010/wordprocessingDrawing" xmlns:wp="http://schemas.openxmlformats.org/drawingml/2006/wordprocessingDrawing" xmlns:w10="urn:schemas-microsoft-com:office:word" xmlns:w="http://schemas.openxmlformats.org/wordprocessingml/2006/main" xmlns:w14="http://schemas.microsoft.com/office/word/2010/wordml" xmlns:w15="http://schemas.microsoft.com/office/word/2012/wordml" xmlns:w16cex="http://schemas.microsoft.com/office/word/2018/wordml/cex" xmlns:w16cid="http://schemas.microsoft.com/office/word/2016/wordml/cid" xmlns:w16="http://schemas.microsoft.com/office/word/2018/wordml" xmlns:w16du="http://schemas.microsoft.com/office/word/2023/wordml/word16du" xmlns:w16sdtdh="http://schemas.microsoft.com/office/word/2020/wordml/sdtdatahash" xmlns:w16se="http://schemas.microsoft.com/office/word/2015/wordml/symex" xmlns:wpg="http://schemas.microsoft.com/office/word/2010/wordprocessingGroup" xmlns:wpi="http://schemas.microsoft.com/office/word/2010/wordprocessingInk" xmlns:wne="http://schemas.microsoft.com/office/word/2006/wordml" xmlns:wps="http://schemas.microsoft.com/office/word/2010/wordprocessingShape" mc:Ignorable="w14 w15 w16se w16cid w16 w16cex w16sdtdh w16du wp14">
   <w:footnote w:type="separator" w:id="-1">
     <w:p>
       <w:pPr>
@@ -2043,7 +2249,7 @@
 </file>
 
 <file path=word/header1.xml><?xml version="1.0" encoding="utf-8"?>
-<w:hdr xmlns:wpc="http://schemas.microsoft.com/office/word/2010/wordprocessingCanvas" xmlns:cx="http://schemas.microsoft.com/office/drawing/2014/chartex" xmlns:cx1="http://schemas.microsoft.com/office/drawing/2015/9/8/chartex" xmlns:cx2="http://schemas.microsoft.com/office/drawing/2015/10/21/chartex" xmlns:cx3="http://schemas.microsoft.com/office/drawing/2016/5/9/chartex" xmlns:cx4="http://schemas.microsoft.com/office/drawing/2016/5/10/chartex" xmlns:cx5="http://schemas.microsoft.com/office/drawing/2016/5/11/chartex" xmlns:cx6="http://schemas.microsoft.com/office/drawing/2016/5/12/chartex" xmlns:cx7="http://schemas.microsoft.com/office/drawing/2016/5/13/chartex" xmlns:cx8="http://schemas.microsoft.com/office/drawing/2016/5/14/chartex" xmlns:mc="http://schemas.openxmlformats.org/markup-compatibility/2006" xmlns:aink="http://schemas.microsoft.com/office/drawing/2016/ink" xmlns:am3d="http://schemas.microsoft.com/office/drawing/2017/model3d" xmlns:o="urn:schemas-microsoft-com:office:office" xmlns:oel="http://schemas.microsoft.com/office/2019/extlst" xmlns:r="http://schemas.openxmlformats.org/officeDocument/2006/relationships" xmlns:m="http://schemas.openxmlformats.org/officeDocument/2006/math" xmlns:v="urn:schemas-microsoft-com:vml" xmlns:wp14="http://schemas.microsoft.com/office/word/2010/wordprocessingDrawing" xmlns:wp="http://schemas.openxmlformats.org/drawingml/2006/wordprocessingDrawing" xmlns:w10="urn:schemas-microsoft-com:office:word" xmlns:w="http://schemas.openxmlformats.org/wordprocessingml/2006/main" xmlns:w14="http://schemas.microsoft.com/office/word/2010/wordml" xmlns:w15="http://schemas.microsoft.com/office/word/2012/wordml" xmlns:w16cex="http://schemas.microsoft.com/office/word/2018/wordml/cex" xmlns:w16cid="http://schemas.microsoft.com/office/word/2016/wordml/cid" xmlns:w16="http://schemas.microsoft.com/office/word/2018/wordml" xmlns:w16sdtdh="http://schemas.microsoft.com/office/word/2020/wordml/sdtdatahash" xmlns:w16se="http://schemas.microsoft.com/office/word/2015/wordml/symex" xmlns:wpg="http://schemas.microsoft.com/office/word/2010/wordprocessingGroup" xmlns:wpi="http://schemas.microsoft.com/office/word/2010/wordprocessingInk" xmlns:wne="http://schemas.microsoft.com/office/word/2006/wordml" xmlns:wps="http://schemas.microsoft.com/office/word/2010/wordprocessingShape" mc:Ignorable="w14 w15 w16se w16cid w16 w16cex w16sdtdh wp14">
+<w:hdr xmlns:wpc="http://schemas.microsoft.com/office/word/2010/wordprocessingCanvas" xmlns:cx="http://schemas.microsoft.com/office/drawing/2014/chartex" xmlns:cx1="http://schemas.microsoft.com/office/drawing/2015/9/8/chartex" xmlns:cx2="http://schemas.microsoft.com/office/drawing/2015/10/21/chartex" xmlns:cx3="http://schemas.microsoft.com/office/drawing/2016/5/9/chartex" xmlns:cx4="http://schemas.microsoft.com/office/drawing/2016/5/10/chartex" xmlns:cx5="http://schemas.microsoft.com/office/drawing/2016/5/11/chartex" xmlns:cx6="http://schemas.microsoft.com/office/drawing/2016/5/12/chartex" xmlns:cx7="http://schemas.microsoft.com/office/drawing/2016/5/13/chartex" xmlns:cx8="http://schemas.microsoft.com/office/drawing/2016/5/14/chartex" xmlns:mc="http://schemas.openxmlformats.org/markup-compatibility/2006" xmlns:aink="http://schemas.microsoft.com/office/drawing/2016/ink" xmlns:am3d="http://schemas.microsoft.com/office/drawing/2017/model3d" xmlns:o="urn:schemas-microsoft-com:office:office" xmlns:oel="http://schemas.microsoft.com/office/2019/extlst" xmlns:r="http://schemas.openxmlformats.org/officeDocument/2006/relationships" xmlns:m="http://schemas.openxmlformats.org/officeDocument/2006/math" xmlns:v="urn:schemas-microsoft-com:vml" xmlns:wp14="http://schemas.microsoft.com/office/word/2010/wordprocessingDrawing" xmlns:wp="http://schemas.openxmlformats.org/drawingml/2006/wordprocessingDrawing" xmlns:w10="urn:schemas-microsoft-com:office:word" xmlns:w="http://schemas.openxmlformats.org/wordprocessingml/2006/main" xmlns:w14="http://schemas.microsoft.com/office/word/2010/wordml" xmlns:w15="http://schemas.microsoft.com/office/word/2012/wordml" xmlns:w16cex="http://schemas.microsoft.com/office/word/2018/wordml/cex" xmlns:w16cid="http://schemas.microsoft.com/office/word/2016/wordml/cid" xmlns:w16="http://schemas.microsoft.com/office/word/2018/wordml" xmlns:w16du="http://schemas.microsoft.com/office/word/2023/wordml/word16du" xmlns:w16sdtdh="http://schemas.microsoft.com/office/word/2020/wordml/sdtdatahash" xmlns:w16se="http://schemas.microsoft.com/office/word/2015/wordml/symex" xmlns:wpg="http://schemas.microsoft.com/office/word/2010/wordprocessingGroup" xmlns:wpi="http://schemas.microsoft.com/office/word/2010/wordprocessingInk" xmlns:wne="http://schemas.microsoft.com/office/word/2006/wordml" xmlns:wps="http://schemas.microsoft.com/office/word/2010/wordprocessingShape" mc:Ignorable="w14 w15 w16se w16cid w16 w16cex w16sdtdh w16du wp14">
   <w:sdt>
     <w:sdtPr>
       <w:rPr>
@@ -2095,7 +2301,7 @@
 </file>
 
 <file path=word/header2.xml><?xml version="1.0" encoding="utf-8"?>
-<w:hdr xmlns:wpc="http://schemas.microsoft.com/office/word/2010/wordprocessingCanvas" xmlns:cx="http://schemas.microsoft.com/office/drawing/2014/chartex" xmlns:cx1="http://schemas.microsoft.com/office/drawing/2015/9/8/chartex" xmlns:cx2="http://schemas.microsoft.com/office/drawing/2015/10/21/chartex" xmlns:cx3="http://schemas.microsoft.com/office/drawing/2016/5/9/chartex" xmlns:cx4="http://schemas.microsoft.com/office/drawing/2016/5/10/chartex" xmlns:cx5="http://schemas.microsoft.com/office/drawing/2016/5/11/chartex" xmlns:cx6="http://schemas.microsoft.com/office/drawing/2016/5/12/chartex" xmlns:cx7="http://schemas.microsoft.com/office/drawing/2016/5/13/chartex" xmlns:cx8="http://schemas.microsoft.com/office/drawing/2016/5/14/chartex" xmlns:mc="http://schemas.openxmlformats.org/markup-compatibility/2006" xmlns:aink="http://schemas.microsoft.com/office/drawing/2016/ink" xmlns:am3d="http://schemas.microsoft.com/office/drawing/2017/model3d" xmlns:o="urn:schemas-microsoft-com:office:office" xmlns:oel="http://schemas.microsoft.com/office/2019/extlst" xmlns:r="http://schemas.openxmlformats.org/officeDocument/2006/relationships" xmlns:m="http://schemas.openxmlformats.org/officeDocument/2006/math" xmlns:v="urn:schemas-microsoft-com:vml" xmlns:wp14="http://schemas.microsoft.com/office/word/2010/wordprocessingDrawing" xmlns:wp="http://schemas.openxmlformats.org/drawingml/2006/wordprocessingDrawing" xmlns:w10="urn:schemas-microsoft-com:office:word" xmlns:w="http://schemas.openxmlformats.org/wordprocessingml/2006/main" xmlns:w14="http://schemas.microsoft.com/office/word/2010/wordml" xmlns:w15="http://schemas.microsoft.com/office/word/2012/wordml" xmlns:w16cex="http://schemas.microsoft.com/office/word/2018/wordml/cex" xmlns:w16cid="http://schemas.microsoft.com/office/word/2016/wordml/cid" xmlns:w16="http://schemas.microsoft.com/office/word/2018/wordml" xmlns:w16sdtdh="http://schemas.microsoft.com/office/word/2020/wordml/sdtdatahash" xmlns:w16se="http://schemas.microsoft.com/office/word/2015/wordml/symex" xmlns:wpg="http://schemas.microsoft.com/office/word/2010/wordprocessingGroup" xmlns:wpi="http://schemas.microsoft.com/office/word/2010/wordprocessingInk" xmlns:wne="http://schemas.microsoft.com/office/word/2006/wordml" xmlns:wps="http://schemas.microsoft.com/office/word/2010/wordprocessingShape" mc:Ignorable="w14 w15 w16se w16cid w16 w16cex w16sdtdh wp14">
+<w:hdr xmlns:wpc="http://schemas.microsoft.com/office/word/2010/wordprocessingCanvas" xmlns:cx="http://schemas.microsoft.com/office/drawing/2014/chartex" xmlns:cx1="http://schemas.microsoft.com/office/drawing/2015/9/8/chartex" xmlns:cx2="http://schemas.microsoft.com/office/drawing/2015/10/21/chartex" xmlns:cx3="http://schemas.microsoft.com/office/drawing/2016/5/9/chartex" xmlns:cx4="http://schemas.microsoft.com/office/drawing/2016/5/10/chartex" xmlns:cx5="http://schemas.microsoft.com/office/drawing/2016/5/11/chartex" xmlns:cx6="http://schemas.microsoft.com/office/drawing/2016/5/12/chartex" xmlns:cx7="http://schemas.microsoft.com/office/drawing/2016/5/13/chartex" xmlns:cx8="http://schemas.microsoft.com/office/drawing/2016/5/14/chartex" xmlns:mc="http://schemas.openxmlformats.org/markup-compatibility/2006" xmlns:aink="http://schemas.microsoft.com/office/drawing/2016/ink" xmlns:am3d="http://schemas.microsoft.com/office/drawing/2017/model3d" xmlns:o="urn:schemas-microsoft-com:office:office" xmlns:oel="http://schemas.microsoft.com/office/2019/extlst" xmlns:r="http://schemas.openxmlformats.org/officeDocument/2006/relationships" xmlns:m="http://schemas.openxmlformats.org/officeDocument/2006/math" xmlns:v="urn:schemas-microsoft-com:vml" xmlns:wp14="http://schemas.microsoft.com/office/word/2010/wordprocessingDrawing" xmlns:wp="http://schemas.openxmlformats.org/drawingml/2006/wordprocessingDrawing" xmlns:w10="urn:schemas-microsoft-com:office:word" xmlns:w="http://schemas.openxmlformats.org/wordprocessingml/2006/main" xmlns:w14="http://schemas.microsoft.com/office/word/2010/wordml" xmlns:w15="http://schemas.microsoft.com/office/word/2012/wordml" xmlns:w16cex="http://schemas.microsoft.com/office/word/2018/wordml/cex" xmlns:w16cid="http://schemas.microsoft.com/office/word/2016/wordml/cid" xmlns:w16="http://schemas.microsoft.com/office/word/2018/wordml" xmlns:w16du="http://schemas.microsoft.com/office/word/2023/wordml/word16du" xmlns:w16sdtdh="http://schemas.microsoft.com/office/word/2020/wordml/sdtdatahash" xmlns:w16se="http://schemas.microsoft.com/office/word/2015/wordml/symex" xmlns:wpg="http://schemas.microsoft.com/office/word/2010/wordprocessingGroup" xmlns:wpi="http://schemas.microsoft.com/office/word/2010/wordprocessingInk" xmlns:wne="http://schemas.microsoft.com/office/word/2006/wordml" xmlns:wps="http://schemas.microsoft.com/office/word/2010/wordprocessingShape" mc:Ignorable="w14 w15 w16se w16cid w16 w16cex w16sdtdh w16du wp14">
   <w:sdt>
     <w:sdtPr>
       <w:rPr>
@@ -2160,7 +2366,7 @@
 </file>
 
 <file path=word/numbering.xml><?xml version="1.0" encoding="utf-8"?>
-<w:numbering xmlns:wpc="http://schemas.microsoft.com/office/word/2010/wordprocessingCanvas" xmlns:cx="http://schemas.microsoft.com/office/drawing/2014/chartex" xmlns:cx1="http://schemas.microsoft.com/office/drawing/2015/9/8/chartex" xmlns:cx2="http://schemas.microsoft.com/office/drawing/2015/10/21/chartex" xmlns:cx3="http://schemas.microsoft.com/office/drawing/2016/5/9/chartex" xmlns:cx4="http://schemas.microsoft.com/office/drawing/2016/5/10/chartex" xmlns:cx5="http://schemas.microsoft.com/office/drawing/2016/5/11/chartex" xmlns:cx6="http://schemas.microsoft.com/office/drawing/2016/5/12/chartex" xmlns:cx7="http://schemas.microsoft.com/office/drawing/2016/5/13/chartex" xmlns:cx8="http://schemas.microsoft.com/office/drawing/2016/5/14/chartex" xmlns:mc="http://schemas.openxmlformats.org/markup-compatibility/2006" xmlns:aink="http://schemas.microsoft.com/office/drawing/2016/ink" xmlns:am3d="http://schemas.microsoft.com/office/drawing/2017/model3d" xmlns:o="urn:schemas-microsoft-com:office:office" xmlns:oel="http://schemas.microsoft.com/office/2019/extlst" xmlns:r="http://schemas.openxmlformats.org/officeDocument/2006/relationships" xmlns:m="http://schemas.openxmlformats.org/officeDocument/2006/math" xmlns:v="urn:schemas-microsoft-com:vml" xmlns:wp14="http://schemas.microsoft.com/office/word/2010/wordprocessingDrawing" xmlns:wp="http://schemas.openxmlformats.org/drawingml/2006/wordprocessingDrawing" xmlns:w10="urn:schemas-microsoft-com:office:word" xmlns:w="http://schemas.openxmlformats.org/wordprocessingml/2006/main" xmlns:w14="http://schemas.microsoft.com/office/word/2010/wordml" xmlns:w15="http://schemas.microsoft.com/office/word/2012/wordml" xmlns:w16cex="http://schemas.microsoft.com/office/word/2018/wordml/cex" xmlns:w16cid="http://schemas.microsoft.com/office/word/2016/wordml/cid" xmlns:w16="http://schemas.microsoft.com/office/word/2018/wordml" xmlns:w16sdtdh="http://schemas.microsoft.com/office/word/2020/wordml/sdtdatahash" xmlns:w16se="http://schemas.microsoft.com/office/word/2015/wordml/symex" xmlns:wpg="http://schemas.microsoft.com/office/word/2010/wordprocessingGroup" xmlns:wpi="http://schemas.microsoft.com/office/word/2010/wordprocessingInk" xmlns:wne="http://schemas.microsoft.com/office/word/2006/wordml" xmlns:wps="http://schemas.microsoft.com/office/word/2010/wordprocessingShape" mc:Ignorable="w14 w15 w16se w16cid w16 w16cex w16sdtdh wp14">
+<w:numbering xmlns:wpc="http://schemas.microsoft.com/office/word/2010/wordprocessingCanvas" xmlns:cx="http://schemas.microsoft.com/office/drawing/2014/chartex" xmlns:cx1="http://schemas.microsoft.com/office/drawing/2015/9/8/chartex" xmlns:cx2="http://schemas.microsoft.com/office/drawing/2015/10/21/chartex" xmlns:cx3="http://schemas.microsoft.com/office/drawing/2016/5/9/chartex" xmlns:cx4="http://schemas.microsoft.com/office/drawing/2016/5/10/chartex" xmlns:cx5="http://schemas.microsoft.com/office/drawing/2016/5/11/chartex" xmlns:cx6="http://schemas.microsoft.com/office/drawing/2016/5/12/chartex" xmlns:cx7="http://schemas.microsoft.com/office/drawing/2016/5/13/chartex" xmlns:cx8="http://schemas.microsoft.com/office/drawing/2016/5/14/chartex" xmlns:mc="http://schemas.openxmlformats.org/markup-compatibility/2006" xmlns:aink="http://schemas.microsoft.com/office/drawing/2016/ink" xmlns:am3d="http://schemas.microsoft.com/office/drawing/2017/model3d" xmlns:o="urn:schemas-microsoft-com:office:office" xmlns:oel="http://schemas.microsoft.com/office/2019/extlst" xmlns:r="http://schemas.openxmlformats.org/officeDocument/2006/relationships" xmlns:m="http://schemas.openxmlformats.org/officeDocument/2006/math" xmlns:v="urn:schemas-microsoft-com:vml" xmlns:wp14="http://schemas.microsoft.com/office/word/2010/wordprocessingDrawing" xmlns:wp="http://schemas.openxmlformats.org/drawingml/2006/wordprocessingDrawing" xmlns:w10="urn:schemas-microsoft-com:office:word" xmlns:w="http://schemas.openxmlformats.org/wordprocessingml/2006/main" xmlns:w14="http://schemas.microsoft.com/office/word/2010/wordml" xmlns:w15="http://schemas.microsoft.com/office/word/2012/wordml" xmlns:w16cex="http://schemas.microsoft.com/office/word/2018/wordml/cex" xmlns:w16cid="http://schemas.microsoft.com/office/word/2016/wordml/cid" xmlns:w16="http://schemas.microsoft.com/office/word/2018/wordml" xmlns:w16du="http://schemas.microsoft.com/office/word/2023/wordml/word16du" xmlns:w16sdtdh="http://schemas.microsoft.com/office/word/2020/wordml/sdtdatahash" xmlns:w16se="http://schemas.microsoft.com/office/word/2015/wordml/symex" xmlns:wpg="http://schemas.microsoft.com/office/word/2010/wordprocessingGroup" xmlns:wpi="http://schemas.microsoft.com/office/word/2010/wordprocessingInk" xmlns:wne="http://schemas.microsoft.com/office/word/2006/wordml" xmlns:wps="http://schemas.microsoft.com/office/word/2010/wordprocessingShape" mc:Ignorable="w14 w15 w16se w16cid w16 w16cex w16sdtdh w16du wp14">
   <w:abstractNum w:abstractNumId="0" w15:restartNumberingAfterBreak="0">
     <w:nsid w:val="137A5AE2"/>
     <w:multiLevelType w:val="hybridMultilevel"/>
@@ -2257,7 +2463,7 @@
 </file>
 
 <file path=word/styles.xml><?xml version="1.0" encoding="utf-8"?>
-<w:styles xmlns:mc="http://schemas.openxmlformats.org/markup-compatibility/2006" xmlns:r="http://schemas.openxmlformats.org/officeDocument/2006/relationships" xmlns:w="http://schemas.openxmlformats.org/wordprocessingml/2006/main" xmlns:w14="http://schemas.microsoft.com/office/word/2010/wordml" xmlns:w15="http://schemas.microsoft.com/office/word/2012/wordml" xmlns:w16cex="http://schemas.microsoft.com/office/word/2018/wordml/cex" xmlns:w16cid="http://schemas.microsoft.com/office/word/2016/wordml/cid" xmlns:w16="http://schemas.microsoft.com/office/word/2018/wordml" xmlns:w16sdtdh="http://schemas.microsoft.com/office/word/2020/wordml/sdtdatahash" xmlns:w16se="http://schemas.microsoft.com/office/word/2015/wordml/symex" mc:Ignorable="w14 w15 w16se w16cid w16 w16cex w16sdtdh">
+<w:styles xmlns:mc="http://schemas.openxmlformats.org/markup-compatibility/2006" xmlns:r="http://schemas.openxmlformats.org/officeDocument/2006/relationships" xmlns:w="http://schemas.openxmlformats.org/wordprocessingml/2006/main" xmlns:w14="http://schemas.microsoft.com/office/word/2010/wordml" xmlns:w15="http://schemas.microsoft.com/office/word/2012/wordml" xmlns:w16cex="http://schemas.microsoft.com/office/word/2018/wordml/cex" xmlns:w16cid="http://schemas.microsoft.com/office/word/2016/wordml/cid" xmlns:w16="http://schemas.microsoft.com/office/word/2018/wordml" xmlns:w16du="http://schemas.microsoft.com/office/word/2023/wordml/word16du" xmlns:w16sdtdh="http://schemas.microsoft.com/office/word/2020/wordml/sdtdatahash" xmlns:w16se="http://schemas.microsoft.com/office/word/2015/wordml/symex" mc:Ignorable="w14 w15 w16se w16cid w16 w16cex w16sdtdh w16du">
   <w:docDefaults>
     <w:rPrDefault>
       <w:rPr>
@@ -2658,7 +2864,6 @@
   <w:style w:type="character" w:default="1" w:styleId="DefaultParagraphFont">
     <w:name w:val="Default Paragraph Font"/>
     <w:uiPriority w:val="1"/>
-    <w:semiHidden/>
     <w:unhideWhenUsed/>
   </w:style>
   <w:style w:type="table" w:default="1" w:styleId="TableNormal">
@@ -2779,6 +2984,68 @@
     <w:semiHidden/>
     <w:unhideWhenUsed/>
     <w:rsid w:val="00AA3E0A"/>
+  </w:style>
+  <w:style w:type="character" w:styleId="Hyperlink">
+    <w:name w:val="Hyperlink"/>
+    <w:basedOn w:val="DefaultParagraphFont"/>
+    <w:uiPriority w:val="99"/>
+    <w:unhideWhenUsed/>
+    <w:rsid w:val="00C66251"/>
+    <w:rPr>
+      <w:color w:val="0563C1" w:themeColor="hyperlink"/>
+      <w:u w:val="single"/>
+    </w:rPr>
+  </w:style>
+  <w:style w:type="character" w:styleId="UnresolvedMention">
+    <w:name w:val="Unresolved Mention"/>
+    <w:basedOn w:val="DefaultParagraphFont"/>
+    <w:uiPriority w:val="99"/>
+    <w:semiHidden/>
+    <w:unhideWhenUsed/>
+    <w:rsid w:val="00C66251"/>
+    <w:rPr>
+      <w:color w:val="605E5C"/>
+      <w:shd w:val="clear" w:color="auto" w:fill="E1DFDD"/>
+    </w:rPr>
+  </w:style>
+  <w:style w:type="character" w:styleId="FollowedHyperlink">
+    <w:name w:val="FollowedHyperlink"/>
+    <w:basedOn w:val="DefaultParagraphFont"/>
+    <w:uiPriority w:val="99"/>
+    <w:semiHidden/>
+    <w:unhideWhenUsed/>
+    <w:rsid w:val="00C66251"/>
+    <w:rPr>
+      <w:color w:val="954F72" w:themeColor="followedHyperlink"/>
+      <w:u w:val="single"/>
+    </w:rPr>
+  </w:style>
+  <w:style w:type="paragraph" w:styleId="NormalWeb">
+    <w:name w:val="Normal (Web)"/>
+    <w:basedOn w:val="Normal"/>
+    <w:uiPriority w:val="99"/>
+    <w:semiHidden/>
+    <w:unhideWhenUsed/>
+    <w:rsid w:val="00ED1B06"/>
+    <w:pPr>
+      <w:spacing w:before="100" w:beforeAutospacing="1" w:after="100" w:afterAutospacing="1" w:line="240" w:lineRule="auto"/>
+    </w:pPr>
+    <w:rPr>
+      <w:rFonts w:ascii="Times New Roman" w:eastAsia="Times New Roman" w:hAnsi="Times New Roman" w:cs="Times New Roman"/>
+      <w:sz w:val="24"/>
+      <w:szCs w:val="24"/>
+    </w:rPr>
+  </w:style>
+  <w:style w:type="character" w:styleId="Emphasis">
+    <w:name w:val="Emphasis"/>
+    <w:basedOn w:val="DefaultParagraphFont"/>
+    <w:uiPriority w:val="20"/>
+    <w:qFormat/>
+    <w:rsid w:val="00ED1B06"/>
+    <w:rPr>
+      <w:i/>
+      <w:iCs/>
+    </w:rPr>
   </w:style>
 </w:styles>
 </file>

</xml_diff>